<commit_message>
Added wall and enemy animations
Added basic wall tower.
Added enemy animations from a free itch.io asset pack.
Fixed bugs with enemy related to being shot and attacking simultaneously.
Added various assets to potentially be used.
</commit_message>
<xml_diff>
--- a/Rouge Defense/Self-Organization/Assets used.docx
+++ b/Rouge Defense/Self-Organization/Assets used.docx
@@ -21,6 +21,40 @@
             <w:rStyle w:val="Hyperlink"/>
           </w:rPr>
           <w:t>https://schwarnhild.itch.io/basic-tileset-and-asset-pack-32x32-pixels</w:t>
+        </w:r>
+      </w:hyperlink>
+    </w:p>
+    <w:p>
+      <w:pPr>
+        <w:pStyle w:val="ListParagraph"/>
+        <w:numPr>
+          <w:ilvl w:val="0"/>
+          <w:numId w:val="1"/>
+        </w:numPr>
+      </w:pPr>
+      <w:hyperlink r:id="rId6" w:history="1">
+        <w:r>
+          <w:rPr>
+            <w:rStyle w:val="Hyperlink"/>
+          </w:rPr>
+          <w:t>https://pixelfrog-assets.itch.io/tiny-swords</w:t>
+        </w:r>
+      </w:hyperlink>
+    </w:p>
+    <w:p>
+      <w:pPr>
+        <w:pStyle w:val="ListParagraph"/>
+        <w:numPr>
+          <w:ilvl w:val="0"/>
+          <w:numId w:val="1"/>
+        </w:numPr>
+      </w:pPr>
+      <w:hyperlink r:id="rId7" w:history="1">
+        <w:r>
+          <w:rPr>
+            <w:rStyle w:val="Hyperlink"/>
+          </w:rPr>
+          <w:t>https://free-game-assets.itch.io/free-field-enemies-pixel-art-for-tower-defense</w:t>
         </w:r>
       </w:hyperlink>
     </w:p>

</xml_diff>

<commit_message>
Added Pause menu and started tutorial
Added basic pause menu.
Added basic tutorial. Still a work in progress, need to eat lunch now.
Imported more assets for UI from Itch.IO and added links to them in my assets document.
</commit_message>
<xml_diff>
--- a/Rouge Defense/Self-Organization/Assets used.docx
+++ b/Rouge Defense/Self-Organization/Assets used.docx
@@ -1,6 +1,6 @@
 
 <file path=word/document.xml><?xml version="1.0" encoding="utf-8"?>
-<w:document xmlns:wpc="http://schemas.microsoft.com/office/word/2010/wordprocessingCanvas" xmlns:cx="http://schemas.microsoft.com/office/drawing/2014/chartex" xmlns:cx1="http://schemas.microsoft.com/office/drawing/2015/9/8/chartex" xmlns:cx2="http://schemas.microsoft.com/office/drawing/2015/10/21/chartex" xmlns:cx3="http://schemas.microsoft.com/office/drawing/2016/5/9/chartex" xmlns:cx4="http://schemas.microsoft.com/office/drawing/2016/5/10/chartex" xmlns:cx5="http://schemas.microsoft.com/office/drawing/2016/5/11/chartex" xmlns:cx6="http://schemas.microsoft.com/office/drawing/2016/5/12/chartex" xmlns:cx7="http://schemas.microsoft.com/office/drawing/2016/5/13/chartex" xmlns:cx8="http://schemas.microsoft.com/office/drawing/2016/5/14/chartex" xmlns:mc="http://schemas.openxmlformats.org/markup-compatibility/2006" xmlns:aink="http://schemas.microsoft.com/office/drawing/2016/ink" xmlns:am3d="http://schemas.microsoft.com/office/drawing/2017/model3d" xmlns:o="urn:schemas-microsoft-com:office:office" xmlns:oel="http://schemas.microsoft.com/office/2019/extlst" xmlns:r="http://schemas.openxmlformats.org/officeDocument/2006/relationships" xmlns:m="http://schemas.openxmlformats.org/officeDocument/2006/math" xmlns:v="urn:schemas-microsoft-com:vml" xmlns:wp14="http://schemas.microsoft.com/office/word/2010/wordprocessingDrawing" xmlns:wp="http://schemas.openxmlformats.org/drawingml/2006/wordprocessingDrawing" xmlns:w10="urn:schemas-microsoft-com:office:word" xmlns:w="http://schemas.openxmlformats.org/wordprocessingml/2006/main" xmlns:w14="http://schemas.microsoft.com/office/word/2010/wordml" xmlns:w15="http://schemas.microsoft.com/office/word/2012/wordml" xmlns:w16cex="http://schemas.microsoft.com/office/word/2018/wordml/cex" xmlns:w16cid="http://schemas.microsoft.com/office/word/2016/wordml/cid" xmlns:w16="http://schemas.microsoft.com/office/word/2018/wordml" xmlns:w16sdtdh="http://schemas.microsoft.com/office/word/2020/wordml/sdtdatahash" xmlns:w16se="http://schemas.microsoft.com/office/word/2015/wordml/symex" xmlns:wpg="http://schemas.microsoft.com/office/word/2010/wordprocessingGroup" xmlns:wpi="http://schemas.microsoft.com/office/word/2010/wordprocessingInk" xmlns:wne="http://schemas.microsoft.com/office/word/2006/wordml" xmlns:wps="http://schemas.microsoft.com/office/word/2010/wordprocessingShape" mc:Ignorable="w14 w15 w16se w16cid w16 w16cex w16sdtdh wp14">
+<w:document xmlns:wpc="http://schemas.microsoft.com/office/word/2010/wordprocessingCanvas" xmlns:cx="http://schemas.microsoft.com/office/drawing/2014/chartex" xmlns:cx1="http://schemas.microsoft.com/office/drawing/2015/9/8/chartex" xmlns:cx2="http://schemas.microsoft.com/office/drawing/2015/10/21/chartex" xmlns:cx3="http://schemas.microsoft.com/office/drawing/2016/5/9/chartex" xmlns:cx4="http://schemas.microsoft.com/office/drawing/2016/5/10/chartex" xmlns:cx5="http://schemas.microsoft.com/office/drawing/2016/5/11/chartex" xmlns:cx6="http://schemas.microsoft.com/office/drawing/2016/5/12/chartex" xmlns:cx7="http://schemas.microsoft.com/office/drawing/2016/5/13/chartex" xmlns:cx8="http://schemas.microsoft.com/office/drawing/2016/5/14/chartex" xmlns:mc="http://schemas.openxmlformats.org/markup-compatibility/2006" xmlns:aink="http://schemas.microsoft.com/office/drawing/2016/ink" xmlns:am3d="http://schemas.microsoft.com/office/drawing/2017/model3d" xmlns:o="urn:schemas-microsoft-com:office:office" xmlns:oel="http://schemas.microsoft.com/office/2019/extlst" xmlns:r="http://schemas.openxmlformats.org/officeDocument/2006/relationships" xmlns:m="http://schemas.openxmlformats.org/officeDocument/2006/math" xmlns:v="urn:schemas-microsoft-com:vml" xmlns:wp14="http://schemas.microsoft.com/office/word/2010/wordprocessingDrawing" xmlns:wp="http://schemas.openxmlformats.org/drawingml/2006/wordprocessingDrawing" xmlns:w10="urn:schemas-microsoft-com:office:word" xmlns:w="http://schemas.openxmlformats.org/wordprocessingml/2006/main" xmlns:w14="http://schemas.microsoft.com/office/word/2010/wordml" xmlns:w15="http://schemas.microsoft.com/office/word/2012/wordml" xmlns:w16cex="http://schemas.microsoft.com/office/word/2018/wordml/cex" xmlns:w16cid="http://schemas.microsoft.com/office/word/2016/wordml/cid" xmlns:w16="http://schemas.microsoft.com/office/word/2018/wordml" xmlns:w16du="http://schemas.microsoft.com/office/word/2023/wordml/word16du" xmlns:w16sdtdh="http://schemas.microsoft.com/office/word/2020/wordml/sdtdatahash" xmlns:w16se="http://schemas.microsoft.com/office/word/2015/wordml/symex" xmlns:wpg="http://schemas.microsoft.com/office/word/2010/wordprocessingGroup" xmlns:wpi="http://schemas.microsoft.com/office/word/2010/wordprocessingInk" xmlns:wne="http://schemas.microsoft.com/office/word/2006/wordml" xmlns:wps="http://schemas.microsoft.com/office/word/2010/wordprocessingShape" mc:Ignorable="w14 w15 w16se w16cid w16 w16cex w16sdtdh w16du wp14">
   <w:body>
     <w:p>
       <w:r>
@@ -55,6 +55,57 @@
             <w:rStyle w:val="Hyperlink"/>
           </w:rPr>
           <w:t>https://free-game-assets.itch.io/free-field-enemies-pixel-art-for-tower-defense</w:t>
+        </w:r>
+      </w:hyperlink>
+    </w:p>
+    <w:p>
+      <w:pPr>
+        <w:pStyle w:val="ListParagraph"/>
+        <w:numPr>
+          <w:ilvl w:val="0"/>
+          <w:numId w:val="1"/>
+        </w:numPr>
+      </w:pPr>
+      <w:hyperlink r:id="rId8" w:history="1">
+        <w:r>
+          <w:rPr>
+            <w:rStyle w:val="Hyperlink"/>
+          </w:rPr>
+          <w:t>https://penzilla.itch.io/vector-icon-pack</w:t>
+        </w:r>
+      </w:hyperlink>
+    </w:p>
+    <w:p>
+      <w:pPr>
+        <w:pStyle w:val="ListParagraph"/>
+        <w:numPr>
+          <w:ilvl w:val="1"/>
+          <w:numId w:val="1"/>
+        </w:numPr>
+      </w:pPr>
+      <w:r>
+        <w:t xml:space="preserve">By </w:t>
+      </w:r>
+      <w:proofErr w:type="spellStart"/>
+      <w:r>
+        <w:t>Penzilla</w:t>
+      </w:r>
+      <w:proofErr w:type="spellEnd"/>
+    </w:p>
+    <w:p>
+      <w:pPr>
+        <w:pStyle w:val="ListParagraph"/>
+        <w:numPr>
+          <w:ilvl w:val="0"/>
+          <w:numId w:val="1"/>
+        </w:numPr>
+      </w:pPr>
+      <w:hyperlink r:id="rId9" w:history="1">
+        <w:r>
+          <w:rPr>
+            <w:rStyle w:val="Hyperlink"/>
+          </w:rPr>
+          <w:t>https://verzatiledev.itch.io/ui-icons</w:t>
         </w:r>
       </w:hyperlink>
     </w:p>
@@ -78,7 +129,7 @@
 </file>
 
 <file path=word/numbering.xml><?xml version="1.0" encoding="utf-8"?>
-<w:numbering xmlns:wpc="http://schemas.microsoft.com/office/word/2010/wordprocessingCanvas" xmlns:cx="http://schemas.microsoft.com/office/drawing/2014/chartex" xmlns:cx1="http://schemas.microsoft.com/office/drawing/2015/9/8/chartex" xmlns:cx2="http://schemas.microsoft.com/office/drawing/2015/10/21/chartex" xmlns:cx3="http://schemas.microsoft.com/office/drawing/2016/5/9/chartex" xmlns:cx4="http://schemas.microsoft.com/office/drawing/2016/5/10/chartex" xmlns:cx5="http://schemas.microsoft.com/office/drawing/2016/5/11/chartex" xmlns:cx6="http://schemas.microsoft.com/office/drawing/2016/5/12/chartex" xmlns:cx7="http://schemas.microsoft.com/office/drawing/2016/5/13/chartex" xmlns:cx8="http://schemas.microsoft.com/office/drawing/2016/5/14/chartex" xmlns:mc="http://schemas.openxmlformats.org/markup-compatibility/2006" xmlns:aink="http://schemas.microsoft.com/office/drawing/2016/ink" xmlns:am3d="http://schemas.microsoft.com/office/drawing/2017/model3d" xmlns:o="urn:schemas-microsoft-com:office:office" xmlns:oel="http://schemas.microsoft.com/office/2019/extlst" xmlns:r="http://schemas.openxmlformats.org/officeDocument/2006/relationships" xmlns:m="http://schemas.openxmlformats.org/officeDocument/2006/math" xmlns:v="urn:schemas-microsoft-com:vml" xmlns:wp14="http://schemas.microsoft.com/office/word/2010/wordprocessingDrawing" xmlns:wp="http://schemas.openxmlformats.org/drawingml/2006/wordprocessingDrawing" xmlns:w10="urn:schemas-microsoft-com:office:word" xmlns:w="http://schemas.openxmlformats.org/wordprocessingml/2006/main" xmlns:w14="http://schemas.microsoft.com/office/word/2010/wordml" xmlns:w15="http://schemas.microsoft.com/office/word/2012/wordml" xmlns:w16cex="http://schemas.microsoft.com/office/word/2018/wordml/cex" xmlns:w16cid="http://schemas.microsoft.com/office/word/2016/wordml/cid" xmlns:w16="http://schemas.microsoft.com/office/word/2018/wordml" xmlns:w16sdtdh="http://schemas.microsoft.com/office/word/2020/wordml/sdtdatahash" xmlns:w16se="http://schemas.microsoft.com/office/word/2015/wordml/symex" xmlns:wpg="http://schemas.microsoft.com/office/word/2010/wordprocessingGroup" xmlns:wpi="http://schemas.microsoft.com/office/word/2010/wordprocessingInk" xmlns:wne="http://schemas.microsoft.com/office/word/2006/wordml" xmlns:wps="http://schemas.microsoft.com/office/word/2010/wordprocessingShape" mc:Ignorable="w14 w15 w16se w16cid w16 w16cex w16sdtdh wp14">
+<w:numbering xmlns:wpc="http://schemas.microsoft.com/office/word/2010/wordprocessingCanvas" xmlns:cx="http://schemas.microsoft.com/office/drawing/2014/chartex" xmlns:cx1="http://schemas.microsoft.com/office/drawing/2015/9/8/chartex" xmlns:cx2="http://schemas.microsoft.com/office/drawing/2015/10/21/chartex" xmlns:cx3="http://schemas.microsoft.com/office/drawing/2016/5/9/chartex" xmlns:cx4="http://schemas.microsoft.com/office/drawing/2016/5/10/chartex" xmlns:cx5="http://schemas.microsoft.com/office/drawing/2016/5/11/chartex" xmlns:cx6="http://schemas.microsoft.com/office/drawing/2016/5/12/chartex" xmlns:cx7="http://schemas.microsoft.com/office/drawing/2016/5/13/chartex" xmlns:cx8="http://schemas.microsoft.com/office/drawing/2016/5/14/chartex" xmlns:mc="http://schemas.openxmlformats.org/markup-compatibility/2006" xmlns:aink="http://schemas.microsoft.com/office/drawing/2016/ink" xmlns:am3d="http://schemas.microsoft.com/office/drawing/2017/model3d" xmlns:o="urn:schemas-microsoft-com:office:office" xmlns:oel="http://schemas.microsoft.com/office/2019/extlst" xmlns:r="http://schemas.openxmlformats.org/officeDocument/2006/relationships" xmlns:m="http://schemas.openxmlformats.org/officeDocument/2006/math" xmlns:v="urn:schemas-microsoft-com:vml" xmlns:wp14="http://schemas.microsoft.com/office/word/2010/wordprocessingDrawing" xmlns:wp="http://schemas.openxmlformats.org/drawingml/2006/wordprocessingDrawing" xmlns:w10="urn:schemas-microsoft-com:office:word" xmlns:w="http://schemas.openxmlformats.org/wordprocessingml/2006/main" xmlns:w14="http://schemas.microsoft.com/office/word/2010/wordml" xmlns:w15="http://schemas.microsoft.com/office/word/2012/wordml" xmlns:w16cex="http://schemas.microsoft.com/office/word/2018/wordml/cex" xmlns:w16cid="http://schemas.microsoft.com/office/word/2016/wordml/cid" xmlns:w16="http://schemas.microsoft.com/office/word/2018/wordml" xmlns:w16du="http://schemas.microsoft.com/office/word/2023/wordml/word16du" xmlns:w16sdtdh="http://schemas.microsoft.com/office/word/2020/wordml/sdtdatahash" xmlns:w16se="http://schemas.microsoft.com/office/word/2015/wordml/symex" xmlns:wpg="http://schemas.microsoft.com/office/word/2010/wordprocessingGroup" xmlns:wpi="http://schemas.microsoft.com/office/word/2010/wordprocessingInk" xmlns:wne="http://schemas.microsoft.com/office/word/2006/wordml" xmlns:wps="http://schemas.microsoft.com/office/word/2010/wordprocessingShape" mc:Ignorable="w14 w15 w16se w16cid w16 w16cex w16sdtdh w16du wp14">
   <w:abstractNum w:abstractNumId="0" w15:restartNumberingAfterBreak="0">
     <w:nsid w:val="40CF094D"/>
     <w:multiLevelType w:val="hybridMultilevel"/>
@@ -95,7 +146,7 @@
         <w:rFonts w:ascii="Symbol" w:hAnsi="Symbol" w:hint="default"/>
       </w:rPr>
     </w:lvl>
-    <w:lvl w:ilvl="1" w:tplc="04090003" w:tentative="1">
+    <w:lvl w:ilvl="1" w:tplc="04090003">
       <w:start w:val="1"/>
       <w:numFmt w:val="bullet"/>
       <w:lvlText w:val="o"/>
@@ -107,7 +158,7 @@
         <w:rFonts w:ascii="Courier New" w:hAnsi="Courier New" w:cs="Courier New" w:hint="default"/>
       </w:rPr>
     </w:lvl>
-    <w:lvl w:ilvl="2" w:tplc="04090005" w:tentative="1">
+    <w:lvl w:ilvl="2" w:tplc="04090005">
       <w:start w:val="1"/>
       <w:numFmt w:val="bullet"/>
       <w:lvlText w:val=""/>
@@ -199,7 +250,7 @@
 </file>
 
 <file path=word/styles.xml><?xml version="1.0" encoding="utf-8"?>
-<w:styles xmlns:mc="http://schemas.openxmlformats.org/markup-compatibility/2006" xmlns:r="http://schemas.openxmlformats.org/officeDocument/2006/relationships" xmlns:w="http://schemas.openxmlformats.org/wordprocessingml/2006/main" xmlns:w14="http://schemas.microsoft.com/office/word/2010/wordml" xmlns:w15="http://schemas.microsoft.com/office/word/2012/wordml" xmlns:w16cex="http://schemas.microsoft.com/office/word/2018/wordml/cex" xmlns:w16cid="http://schemas.microsoft.com/office/word/2016/wordml/cid" xmlns:w16="http://schemas.microsoft.com/office/word/2018/wordml" xmlns:w16sdtdh="http://schemas.microsoft.com/office/word/2020/wordml/sdtdatahash" xmlns:w16se="http://schemas.microsoft.com/office/word/2015/wordml/symex" mc:Ignorable="w14 w15 w16se w16cid w16 w16cex w16sdtdh">
+<w:styles xmlns:mc="http://schemas.openxmlformats.org/markup-compatibility/2006" xmlns:r="http://schemas.openxmlformats.org/officeDocument/2006/relationships" xmlns:w="http://schemas.openxmlformats.org/wordprocessingml/2006/main" xmlns:w14="http://schemas.microsoft.com/office/word/2010/wordml" xmlns:w15="http://schemas.microsoft.com/office/word/2012/wordml" xmlns:w16cex="http://schemas.microsoft.com/office/word/2018/wordml/cex" xmlns:w16cid="http://schemas.microsoft.com/office/word/2016/wordml/cid" xmlns:w16="http://schemas.microsoft.com/office/word/2018/wordml" xmlns:w16du="http://schemas.microsoft.com/office/word/2023/wordml/word16du" xmlns:w16sdtdh="http://schemas.microsoft.com/office/word/2020/wordml/sdtdatahash" xmlns:w16se="http://schemas.microsoft.com/office/word/2015/wordml/symex" mc:Ignorable="w14 w15 w16se w16cid w16 w16cex w16sdtdh w16du">
   <w:docDefaults>
     <w:rPrDefault>
       <w:rPr>

</xml_diff>